<commit_message>
Fixed small errors in (hopefully) FINAL transcript for oral history 1, turned to .json file. Added .mp3 file, but it is downsampled to 96kbps for size reasons. Jendrasiak and Simmons have original locally if needed.
</commit_message>
<xml_diff>
--- a/NASCA-site/db/data/oralhistory/GH Mar 1980_full.docx
+++ b/NASCA-site/db/data/oralhistory/GH Mar 1980_full.docx
@@ -51,7 +51,7 @@
           <w:sz w:val="24"/>
           <w:szCs w:val="24"/>
         </w:rPr>
-        <w:t>GH Mar 1980_full.mp3</w:t>
+        <w:t>GH Mar 1980_full_96kbs.mp3</w:t>
       </w:r>
     </w:p>
     <w:p>
@@ -667,19 +667,17 @@
       <w:pPr>
         <w:pStyle w:val="Normal"/>
         <w:spacing w:lineRule="auto" w:line="480" w:before="0" w:after="0"/>
-        <w:rPr>
-          <w:rFonts w:ascii="Times New Roman" w:hAnsi="Times New Roman" w:eastAsia="Times New Roman" w:cs="Times New Roman"/>
-          <w:sz w:val="24"/>
-          <w:szCs w:val="24"/>
-        </w:rPr>
-      </w:pPr>
-      <w:r>
-        <w:rPr>
-          <w:rFonts w:eastAsia="Times New Roman" w:cs="Times New Roman" w:ascii="Times New Roman" w:hAnsi="Times New Roman"/>
-          <w:sz w:val="24"/>
-          <w:szCs w:val="24"/>
-        </w:rPr>
-        <w:t>TB [00:02:19:000]</w:t>
+        <w:rPr/>
+      </w:pPr>
+      <w:r>
+        <w:rPr>
+          <w:rFonts w:eastAsia="Times New Roman" w:cs="Times New Roman" w:ascii="Times New Roman" w:hAnsi="Times New Roman"/>
+          <w:sz w:val="24"/>
+          <w:szCs w:val="24"/>
+        </w:rPr>
+        <w:t>TB</w:t>
+        <w:tab/>
+        <w:t>[00:02:19:000]</w:t>
         <w:tab/>
         <w:tab/>
         <w:t>Who?</w:t>
@@ -996,11 +994,7 @@
       <w:pPr>
         <w:pStyle w:val="Normal"/>
         <w:spacing w:lineRule="auto" w:line="480" w:before="0" w:after="0"/>
-        <w:rPr>
-          <w:rFonts w:ascii="Times New Roman" w:hAnsi="Times New Roman" w:eastAsia="Times New Roman" w:cs="Times New Roman"/>
-          <w:sz w:val="24"/>
-          <w:szCs w:val="24"/>
-        </w:rPr>
+        <w:rPr/>
       </w:pPr>
       <w:r>
         <w:rPr>
@@ -1011,7 +1005,7 @@
         <w:t>GH   [00:04:09:000]</w:t>
         <w:tab/>
         <w:tab/>
-        <w:t xml:space="preserve">And all of us knew that.   We’d have a partner if we could, but, ah, but our parents always told us not to mistreat him.  We were always taught if he asked us to dance with him, you know.  We hated to dance with him because he was so old, and he’d stand right in the middle of the floor.  </w:t>
+        <w:t xml:space="preserve">And all of us knew that. We’d have a partner if we could, but, ah, but our parents always told us not to mistreat him. We were always taught if he asked us to dance with him, you know. We hated to dance with him because he was so old, and he’d stand right in the middle of the floor.  </w:t>
       </w:r>
     </w:p>
     <w:p>
@@ -1959,19 +1953,17 @@
       <w:pPr>
         <w:pStyle w:val="Normal"/>
         <w:spacing w:lineRule="auto" w:line="480" w:before="0" w:after="0"/>
-        <w:rPr>
-          <w:rFonts w:ascii="Times New Roman" w:hAnsi="Times New Roman" w:eastAsia="Times New Roman" w:cs="Times New Roman"/>
-          <w:sz w:val="24"/>
-          <w:szCs w:val="24"/>
-        </w:rPr>
-      </w:pPr>
-      <w:r>
-        <w:rPr>
-          <w:rFonts w:eastAsia="Times New Roman" w:cs="Times New Roman" w:ascii="Times New Roman" w:hAnsi="Times New Roman"/>
-          <w:sz w:val="24"/>
-          <w:szCs w:val="24"/>
-        </w:rPr>
-        <w:t>TB [00:08:38:000]</w:t>
+        <w:rPr/>
+      </w:pPr>
+      <w:r>
+        <w:rPr>
+          <w:rFonts w:eastAsia="Times New Roman" w:cs="Times New Roman" w:ascii="Times New Roman" w:hAnsi="Times New Roman"/>
+          <w:sz w:val="24"/>
+          <w:szCs w:val="24"/>
+        </w:rPr>
+        <w:t>TB</w:t>
+        <w:tab/>
+        <w:t>[00:08:38:000]</w:t>
         <w:tab/>
         <w:tab/>
         <w:t>Do you remember any stories about the fair?</w:t>
@@ -3608,19 +3600,17 @@
       <w:pPr>
         <w:pStyle w:val="Normal"/>
         <w:spacing w:lineRule="auto" w:line="480" w:before="0" w:after="0"/>
-        <w:rPr>
-          <w:rFonts w:ascii="Times New Roman" w:hAnsi="Times New Roman" w:eastAsia="Times New Roman" w:cs="Times New Roman"/>
-          <w:sz w:val="24"/>
-          <w:szCs w:val="24"/>
-        </w:rPr>
-      </w:pPr>
-      <w:r>
-        <w:rPr>
-          <w:rFonts w:eastAsia="Times New Roman" w:cs="Times New Roman" w:ascii="Times New Roman" w:hAnsi="Times New Roman"/>
-          <w:sz w:val="24"/>
-          <w:szCs w:val="24"/>
-        </w:rPr>
-        <w:t>TB [00:15:37:000]</w:t>
+        <w:rPr/>
+      </w:pPr>
+      <w:r>
+        <w:rPr>
+          <w:rFonts w:eastAsia="Times New Roman" w:cs="Times New Roman" w:ascii="Times New Roman" w:hAnsi="Times New Roman"/>
+          <w:sz w:val="24"/>
+          <w:szCs w:val="24"/>
+        </w:rPr>
+        <w:t>TB</w:t>
+        <w:tab/>
+        <w:t>[00:15:37:000]</w:t>
         <w:tab/>
         <w:tab/>
         <w:t>Sallie Gordon must have been a very good person.</w:t>
@@ -6441,11 +6431,7 @@
       <w:pPr>
         <w:pStyle w:val="Normal"/>
         <w:spacing w:lineRule="auto" w:line="480" w:before="0" w:after="0"/>
-        <w:rPr>
-          <w:rFonts w:ascii="Times New Roman" w:hAnsi="Times New Roman" w:eastAsia="Times New Roman" w:cs="Times New Roman"/>
-          <w:sz w:val="24"/>
-          <w:szCs w:val="24"/>
-        </w:rPr>
+        <w:rPr/>
       </w:pPr>
       <w:r>
         <w:rPr>
@@ -6456,21 +6442,32 @@
         <w:t>GH   [00:32:28:000]</w:t>
         <w:tab/>
         <w:tab/>
-        <w:t>Viennas.  I went and got me two cans of them.  I could have got me lunch meat—they had it—but I’ve never been a person to eat lunch meat.  I don’t know why.  I smelled it so much, getting it out and selling it, I just didn’t want it.  GH   [00:32:41:000]</w:t>
-        <w:tab/>
-        <w:tab/>
-        <w:t xml:space="preserve">And I went in there and got me two cans of viennas, and, I guess I was so hungry, I ate those.  And way in the night I woke—I didn’t know what was wrong with me!  And I woke up.  </w:t>
-      </w:r>
-    </w:p>
-    <w:p>
-      <w:pPr>
-        <w:pStyle w:val="Normal"/>
-        <w:spacing w:lineRule="auto" w:line="480" w:before="0" w:after="0"/>
-        <w:rPr>
-          <w:rFonts w:ascii="Times New Roman" w:hAnsi="Times New Roman" w:eastAsia="Times New Roman" w:cs="Times New Roman"/>
-          <w:sz w:val="24"/>
-          <w:szCs w:val="24"/>
-        </w:rPr>
+        <w:t>Viennas. I went and got me two cans of them. I could have got me lunch meat—they had it—but I’ve never been a person to eat lunch meat. I don’t know why. I smelled it so much, getting it out and selling it, I just didn’t want it.</w:t>
+      </w:r>
+    </w:p>
+    <w:p>
+      <w:pPr>
+        <w:pStyle w:val="Normal"/>
+        <w:spacing w:lineRule="auto" w:line="480" w:before="0" w:after="0"/>
+        <w:rPr/>
+      </w:pPr>
+      <w:r>
+        <w:rPr>
+          <w:rFonts w:eastAsia="Times New Roman" w:cs="Times New Roman" w:ascii="Times New Roman" w:hAnsi="Times New Roman"/>
+          <w:sz w:val="24"/>
+          <w:szCs w:val="24"/>
+        </w:rPr>
+        <w:t>GH   [00:32:41:000]</w:t>
+        <w:tab/>
+        <w:tab/>
+        <w:t>And I went in there and got me two cans of viennas, and, I guess I was so hungry, I ate those. And way in the night I woke—I didn’t know what was wrong with me!  And I woke up.</w:t>
+      </w:r>
+    </w:p>
+    <w:p>
+      <w:pPr>
+        <w:pStyle w:val="Normal"/>
+        <w:spacing w:lineRule="auto" w:line="480" w:before="0" w:after="0"/>
+        <w:rPr/>
       </w:pPr>
       <w:r>
         <w:rPr>
@@ -6481,7 +6478,7 @@
         <w:t>GH   [00:32:52:000]</w:t>
         <w:tab/>
         <w:tab/>
-        <w:t>I was just so sick, and all at once I heard my stomach rolling.  Lord, I had to jump and run!  Oh!</w:t>
+        <w:t>I was just so sick, and all at once I heard my stomach rolling. Lord, I had to jump and run! Oh!</w:t>
       </w:r>
     </w:p>
     <w:p>
@@ -6510,11 +6507,7 @@
       <w:pPr>
         <w:pStyle w:val="Normal"/>
         <w:spacing w:lineRule="auto" w:line="480" w:before="0" w:after="0"/>
-        <w:rPr>
-          <w:rFonts w:ascii="Times New Roman" w:hAnsi="Times New Roman" w:eastAsia="Times New Roman" w:cs="Times New Roman"/>
-          <w:sz w:val="24"/>
-          <w:szCs w:val="24"/>
-        </w:rPr>
+        <w:rPr/>
       </w:pPr>
       <w:r>
         <w:rPr>
@@ -6525,7 +6518,7 @@
         <w:t>GH   [00:33:01:000]</w:t>
         <w:tab/>
         <w:tab/>
-        <w:t>Oh, I just vomited something terrible!  And, you know, it took me a long time before I could ever eat a Vienna again!  I didn’t want to even smell of them!  I’m just now getting back to where I could eat them; but it took me a long time before I could even eat one.</w:t>
+        <w:t>Oh, I just vomited something terrible! And, you know, it took me a long time before I could ever eat a Vienna again! I didn’t want to even smell of them! I’m just now getting back to where I could eat them; but it took me a long time before I could even eat one.</w:t>
       </w:r>
     </w:p>
     <w:p>
@@ -6554,11 +6547,7 @@
       <w:pPr>
         <w:pStyle w:val="Normal"/>
         <w:spacing w:lineRule="auto" w:line="480" w:before="0" w:after="0"/>
-        <w:rPr>
-          <w:rFonts w:ascii="Times New Roman" w:hAnsi="Times New Roman" w:eastAsia="Times New Roman" w:cs="Times New Roman"/>
-          <w:sz w:val="24"/>
-          <w:szCs w:val="24"/>
-        </w:rPr>
+        <w:rPr/>
       </w:pPr>
       <w:r>
         <w:rPr>
@@ -6569,7 +6558,7 @@
         <w:t>GH   [00:33:18:000]</w:t>
         <w:tab/>
         <w:tab/>
-        <w:t>I just think we was tired.  I believe that’s what did it.  And we just eat and then hit the bed right on it—that was another thing.  They just made me sick!  But I never will forget that.</w:t>
+        <w:t>I just think we was tired. I believe that’s what did it. And we just eat and then hit the bed right on it—that was another thing. They just made me sick! But I never will forget that.</w:t>
       </w:r>
     </w:p>
     <w:p>
@@ -8160,11 +8149,7 @@
       <w:pPr>
         <w:pStyle w:val="Normal"/>
         <w:spacing w:lineRule="auto" w:line="480" w:before="0" w:after="0"/>
-        <w:rPr>
-          <w:rFonts w:ascii="Times New Roman" w:hAnsi="Times New Roman" w:eastAsia="Times New Roman" w:cs="Times New Roman"/>
-          <w:sz w:val="24"/>
-          <w:szCs w:val="24"/>
-        </w:rPr>
+        <w:rPr/>
       </w:pPr>
       <w:r>
         <w:rPr>
@@ -8175,7 +8160,22 @@
         <w:t>GH   [00:41:31:000]</w:t>
         <w:tab/>
         <w:tab/>
-        <w:t>I tried to keep her from doing it.  I said, “Now Cora, quit!  There’s a funeral going on!  Let’s not start this.”  She said, “Yeah?  I heard so-and-so.”  GH   [00:41:43:000]</w:t>
+        <w:t>I tried to keep her from doing it.  I said, “Now Cora, quit!  There’s a funeral going on!  Let’s not start this.”  She said, “Yeah?  I heard so-and-so.”</w:t>
+      </w:r>
+    </w:p>
+    <w:p>
+      <w:pPr>
+        <w:pStyle w:val="Normal"/>
+        <w:spacing w:lineRule="auto" w:line="480" w:before="0" w:after="0"/>
+        <w:rPr/>
+      </w:pPr>
+      <w:r>
+        <w:rPr>
+          <w:rFonts w:eastAsia="Times New Roman" w:cs="Times New Roman" w:ascii="Times New Roman" w:hAnsi="Times New Roman"/>
+          <w:sz w:val="24"/>
+          <w:szCs w:val="24"/>
+        </w:rPr>
+        <w:t>GH   [00:41:43:000]</w:t>
         <w:tab/>
         <w:tab/>
         <w:t>And I said, “Go on, Cora.  I don’t want to fool with you.”  And she run over there and grabbed me!  And when she did, I reached over there and grabbed her.</w:t>
@@ -24834,11 +24834,7 @@
       <w:pPr>
         <w:pStyle w:val="Normal"/>
         <w:spacing w:lineRule="auto" w:line="480" w:before="0" w:after="0"/>
-        <w:rPr>
-          <w:rFonts w:ascii="Times New Roman" w:hAnsi="Times New Roman" w:eastAsia="Times New Roman" w:cs="Times New Roman"/>
-          <w:sz w:val="24"/>
-          <w:szCs w:val="24"/>
-        </w:rPr>
+        <w:rPr/>
       </w:pPr>
       <w:r>
         <w:rPr>
@@ -24850,7 +24846,20 @@
         <w:tab/>
         <w:tab/>
         <w:t>He was a better carpenter?</w:t>
-        <w:br/>
+      </w:r>
+    </w:p>
+    <w:p>
+      <w:pPr>
+        <w:pStyle w:val="Normal"/>
+        <w:spacing w:lineRule="auto" w:line="480" w:before="0" w:after="0"/>
+        <w:rPr/>
+      </w:pPr>
+      <w:r>
+        <w:rPr>
+          <w:rFonts w:eastAsia="Times New Roman" w:cs="Times New Roman" w:ascii="Times New Roman" w:hAnsi="Times New Roman"/>
+          <w:sz w:val="24"/>
+          <w:szCs w:val="24"/>
+        </w:rPr>
         <w:t>GH   [01:57:01:000]</w:t>
         <w:tab/>
         <w:tab/>
@@ -25935,11 +25944,7 @@
       <w:pPr>
         <w:pStyle w:val="Normal"/>
         <w:spacing w:lineRule="auto" w:line="480" w:before="0" w:after="0"/>
-        <w:rPr>
-          <w:rFonts w:ascii="Times New Roman" w:hAnsi="Times New Roman" w:eastAsia="Times New Roman" w:cs="Times New Roman"/>
-          <w:sz w:val="24"/>
-          <w:szCs w:val="24"/>
-        </w:rPr>
+        <w:rPr/>
       </w:pPr>
       <w:r>
         <w:rPr>
@@ -25950,90 +25955,6 @@
         <w:t>GH   [02:01:51:000]</w:t>
         <w:tab/>
         <w:t>But I give them that land.  So [he] built him a log house and lived in it until he built the other house.</w:t>
-      </w:r>
-    </w:p>
-    <w:p>
-      <w:pPr>
-        <w:pStyle w:val="Normal"/>
-        <w:spacing w:lineRule="auto" w:line="480" w:before="0" w:after="0"/>
-        <w:rPr>
-          <w:rFonts w:ascii="Times New Roman" w:hAnsi="Times New Roman" w:eastAsia="Times New Roman" w:cs="Times New Roman"/>
-          <w:sz w:val="24"/>
-          <w:szCs w:val="24"/>
-        </w:rPr>
-      </w:pPr>
-      <w:r>
-        <w:rPr>
-          <w:rFonts w:eastAsia="Times New Roman" w:cs="Times New Roman" w:ascii="Times New Roman" w:hAnsi="Times New Roman"/>
-          <w:sz w:val="24"/>
-          <w:szCs w:val="24"/>
-        </w:rPr>
-      </w:r>
-    </w:p>
-    <w:p>
-      <w:pPr>
-        <w:pStyle w:val="Normal"/>
-        <w:spacing w:lineRule="auto" w:line="480" w:before="0" w:after="0"/>
-        <w:rPr>
-          <w:rFonts w:ascii="Times New Roman" w:hAnsi="Times New Roman" w:eastAsia="Times New Roman" w:cs="Times New Roman"/>
-          <w:sz w:val="24"/>
-          <w:szCs w:val="24"/>
-        </w:rPr>
-      </w:pPr>
-      <w:r>
-        <w:rPr>
-          <w:rFonts w:eastAsia="Times New Roman" w:cs="Times New Roman" w:ascii="Times New Roman" w:hAnsi="Times New Roman"/>
-          <w:sz w:val="24"/>
-          <w:szCs w:val="24"/>
-        </w:rPr>
-      </w:r>
-    </w:p>
-    <w:p>
-      <w:pPr>
-        <w:pStyle w:val="Normal"/>
-        <w:spacing w:lineRule="auto" w:line="480" w:before="0" w:after="0"/>
-        <w:rPr>
-          <w:rFonts w:ascii="Times New Roman" w:hAnsi="Times New Roman" w:eastAsia="Times New Roman" w:cs="Times New Roman"/>
-          <w:sz w:val="24"/>
-          <w:szCs w:val="24"/>
-        </w:rPr>
-      </w:pPr>
-      <w:r>
-        <w:rPr>
-          <w:rFonts w:eastAsia="Times New Roman" w:cs="Times New Roman" w:ascii="Times New Roman" w:hAnsi="Times New Roman"/>
-          <w:sz w:val="24"/>
-          <w:szCs w:val="24"/>
-        </w:rPr>
-      </w:r>
-    </w:p>
-    <w:p>
-      <w:pPr>
-        <w:pStyle w:val="Normal"/>
-        <w:spacing w:lineRule="auto" w:line="480" w:before="0" w:after="0"/>
-        <w:ind w:left="720" w:hanging="720"/>
-        <w:rPr>
-          <w:rFonts w:ascii="Times New Roman" w:hAnsi="Times New Roman" w:eastAsia="Times New Roman" w:cs="Times New Roman"/>
-          <w:sz w:val="24"/>
-          <w:szCs w:val="24"/>
-        </w:rPr>
-      </w:pPr>
-      <w:r>
-        <w:rPr>
-          <w:rFonts w:eastAsia="Times New Roman" w:cs="Times New Roman" w:ascii="Times New Roman" w:hAnsi="Times New Roman"/>
-          <w:sz w:val="24"/>
-          <w:szCs w:val="24"/>
-        </w:rPr>
-      </w:r>
-    </w:p>
-    <w:p>
-      <w:pPr>
-        <w:pStyle w:val="Normal"/>
-        <w:pBdr/>
-        <w:spacing w:before="0" w:after="160"/>
-        <w:rPr/>
-      </w:pPr>
-      <w:r>
-        <w:rPr/>
       </w:r>
     </w:p>
     <w:sectPr>
@@ -26060,12 +25981,10 @@
     </w:pPr>
     <w:r>
       <w:rPr/>
-    </w:r>
-    <w:r>
       <mc:AlternateContent>
         <mc:Choice Requires="wps">
           <w:drawing>
-            <wp:anchor behindDoc="0" distT="0" distB="0" distL="0" distR="0" simplePos="0" locked="0" layoutInCell="1" allowOverlap="1" relativeHeight="92">
+            <wp:anchor behindDoc="1" distT="0" distB="0" distL="0" distR="0" simplePos="0" locked="0" layoutInCell="1" allowOverlap="1" relativeHeight="92">
               <wp:simplePos x="0" y="0"/>
               <wp:positionH relativeFrom="margin">
                 <wp:align>right</wp:align>
@@ -26073,37 +25992,45 @@
               <wp:positionV relativeFrom="paragraph">
                 <wp:posOffset>635</wp:posOffset>
               </wp:positionV>
-              <wp:extent cx="178435" cy="162560"/>
+              <wp:extent cx="179705" cy="161925"/>
               <wp:effectExtent l="0" t="0" r="0" b="0"/>
               <wp:wrapSquare wrapText="largest"/>
               <wp:docPr id="1" name="Frame1"/>
               <a:graphic xmlns:a="http://schemas.openxmlformats.org/drawingml/2006/main">
                 <a:graphicData uri="http://schemas.microsoft.com/office/word/2010/wordprocessingShape">
                   <wps:wsp>
-                    <wps:cNvSpPr txBox="1"/>
+                    <wps:cNvSpPr/>
                     <wps:spPr>
                       <a:xfrm>
                         <a:off x="0" y="0"/>
-                        <a:ext cx="178435" cy="162560"/>
+                        <a:ext cx="178920" cy="161280"/>
                       </a:xfrm>
-                      <a:prstGeom prst="rect"/>
-                      <a:solidFill>
-                        <a:srgbClr val="FFFFFF">
-                          <a:alpha val="0"/>
-                        </a:srgbClr>
-                      </a:solidFill>
+                      <a:prstGeom prst="rect">
+                        <a:avLst/>
+                      </a:prstGeom>
+                      <a:noFill/>
+                      <a:ln>
+                        <a:noFill/>
+                      </a:ln>
                     </wps:spPr>
+                    <wps:style>
+                      <a:lnRef idx="0"/>
+                      <a:fillRef idx="0"/>
+                      <a:effectRef idx="0"/>
+                      <a:fontRef idx="minor"/>
+                    </wps:style>
                     <wps:txbx>
                       <w:txbxContent>
                         <w:p>
                           <w:pPr>
                             <w:pStyle w:val="Header"/>
-                            <w:pBdr/>
-                            <w:rPr/>
+                            <w:rPr>
+                              <w:color w:val="000000"/>
+                            </w:rPr>
                           </w:pPr>
                           <w:r>
                             <w:rPr>
-                              <w:rStyle w:val="Pagenumber"/>
+                              <w:color w:val="000000"/>
                             </w:rPr>
                             <w:fldChar w:fldCharType="begin"/>
                           </w:r>
@@ -26114,7 +26041,7 @@
                             <w:fldChar w:fldCharType="separate"/>
                           </w:r>
                           <w:r>
-                            <w:t>91</w:t>
+                            <w:t>1</w:t>
                           </w:r>
                           <w:r>
                             <w:fldChar w:fldCharType="end"/>
@@ -26122,7 +26049,7 @@
                         </w:p>
                       </w:txbxContent>
                     </wps:txbx>
-                    <wps:bodyPr anchor="t" lIns="0" tIns="0" rIns="0" bIns="0">
+                    <wps:bodyPr lIns="0" rIns="0" tIns="0" bIns="0">
                       <a:spAutoFit/>
                     </wps:bodyPr>
                   </wps:wsp>
@@ -26133,19 +26060,22 @@
         </mc:Choice>
         <mc:Fallback>
           <w:pict>
-            <v:rect fillcolor="#FFFFFF" style="position:absolute;rotation:0;width:14.05pt;height:12.8pt;mso-wrap-distance-left:0pt;mso-wrap-distance-right:0pt;mso-wrap-distance-top:0pt;mso-wrap-distance-bottom:0pt;margin-top:0.05pt;mso-position-vertical-relative:text;margin-left:417.95pt;mso-position-horizontal:right;mso-position-horizontal-relative:margin">
-              <v:fill opacity="0f"/>
-              <v:textbox inset="0in,0in,0in,0in">
+            <v:rect id="shape_0" ID="Frame1" stroked="f" style="position:absolute;margin-left:417.85pt;margin-top:0.05pt;width:14.05pt;height:12.65pt;mso-position-horizontal:right;mso-position-horizontal-relative:margin">
+              <w10:wrap type="square"/>
+              <v:fill o:detectmouseclick="t" on="false"/>
+              <v:stroke color="#3465a4" joinstyle="round" endcap="flat"/>
+              <v:textbox>
                 <w:txbxContent>
                   <w:p>
                     <w:pPr>
                       <w:pStyle w:val="Header"/>
-                      <w:pBdr/>
-                      <w:rPr/>
+                      <w:rPr>
+                        <w:color w:val="000000"/>
+                      </w:rPr>
                     </w:pPr>
                     <w:r>
                       <w:rPr>
-                        <w:rStyle w:val="Pagenumber"/>
+                        <w:color w:val="000000"/>
                       </w:rPr>
                       <w:fldChar w:fldCharType="begin"/>
                     </w:r>
@@ -26156,7 +26086,7 @@
                       <w:fldChar w:fldCharType="separate"/>
                     </w:r>
                     <w:r>
-                      <w:t>91</w:t>
+                      <w:t>1</w:t>
                     </w:r>
                     <w:r>
                       <w:fldChar w:fldCharType="end"/>
@@ -26164,7 +26094,6 @@
                   </w:p>
                 </w:txbxContent>
               </v:textbox>
-              <w10:wrap type="square" side="largest"/>
             </v:rect>
           </w:pict>
         </mc:Fallback>
@@ -26180,7 +26109,6 @@
     <w:rPrDefault>
       <w:rPr>
         <w:rFonts w:ascii="Calibri" w:hAnsi="Calibri" w:eastAsia="Calibri" w:cs="" w:asciiTheme="minorHAnsi" w:cstheme="minorBidi" w:eastAsiaTheme="minorHAnsi" w:hAnsiTheme="minorHAnsi"/>
-        <w:sz w:val="22"/>
         <w:szCs w:val="22"/>
         <w:lang w:val="en-US" w:eastAsia="en-US" w:bidi="ar-SA"/>
       </w:rPr>
@@ -26573,7 +26501,7 @@
     </w:pPr>
     <w:rPr>
       <w:rFonts w:ascii="Calibri" w:hAnsi="Calibri" w:eastAsia="Calibri" w:cs="" w:asciiTheme="minorHAnsi" w:cstheme="minorBidi" w:eastAsiaTheme="minorHAnsi" w:hAnsiTheme="minorHAnsi"/>
-      <w:color w:val="auto"/>
+      <w:color w:val="00000A"/>
       <w:sz w:val="22"/>
       <w:szCs w:val="22"/>
       <w:lang w:val="en-US" w:eastAsia="en-US" w:bidi="ar-SA"/>

</xml_diff>